<commit_message>
small changes in documentation for run Anvil tets
</commit_message>
<xml_diff>
--- a/docs/Running Anvil's Driver for Tizen.docx
+++ b/docs/Running Anvil's Driver for Tizen.docx
@@ -37,16 +37,7 @@
         </w:rPr>
       </w:pPr>
       <w:r>
-        <w:t>Anvil</w:t>
-      </w:r>
-      <w:r>
-        <w:t xml:space="preserve"> sources </w:t>
-      </w:r>
-      <w:r>
-        <w:t>are in</w:t>
-      </w:r>
-      <w:r>
-        <w:t xml:space="preserve"> </w:t>
+        <w:t xml:space="preserve">Anvil sources are in </w:t>
       </w:r>
       <w:r>
         <w:rPr>
@@ -55,16 +46,7 @@
         <w:t>titanium_mobile_tizen</w:t>
       </w:r>
       <w:r>
-        <w:t xml:space="preserve"> repo in</w:t>
-      </w:r>
-      <w:r>
-        <w:t xml:space="preserve"> folder </w:t>
-      </w:r>
-      <w:r>
-        <w:t xml:space="preserve"> “titanium_mobile_tizen\tests\anvil\”</w:t>
-      </w:r>
-      <w:r>
-        <w:t>.</w:t>
+        <w:t xml:space="preserve"> repo in folder  “titanium_mobile_tizen\tests\anvil\”.</w:t>
       </w:r>
     </w:p>
     <w:p>
@@ -1103,7 +1085,63 @@
           <w:sz w:val="18"/>
           <w:szCs w:val="18"/>
         </w:rPr>
-        <w:t>platform: "android",xcodeVersion: "4.2.1";</w:t>
+        <w:tab/>
+      </w:r>
+      <w:r>
+        <w:rPr>
+          <w:rFonts w:ascii="Times New Roman" w:eastAsia="Times New Roman" w:hAnsi="Times New Roman" w:cs="Times New Roman"/>
+          <w:sz w:val="18"/>
+          <w:szCs w:val="18"/>
+        </w:rPr>
+        <w:t>platform: "android",</w:t>
+      </w:r>
+    </w:p>
+    <w:p>
+      <w:pPr>
+        <w:spacing w:before="100" w:beforeAutospacing="1" w:after="100" w:afterAutospacing="1" w:line="240" w:lineRule="auto"/>
+        <w:ind w:right="-389" w:firstLine="720"/>
+        <w:contextualSpacing/>
+        <w:rPr>
+          <w:rFonts w:ascii="Times New Roman" w:eastAsia="Times New Roman" w:hAnsi="Times New Roman" w:cs="Times New Roman"/>
+          <w:sz w:val="18"/>
+          <w:szCs w:val="18"/>
+        </w:rPr>
+      </w:pPr>
+      <w:r>
+        <w:rPr>
+          <w:rFonts w:ascii="Times New Roman" w:eastAsia="Times New Roman" w:hAnsi="Times New Roman" w:cs="Times New Roman"/>
+          <w:sz w:val="18"/>
+          <w:szCs w:val="18"/>
+        </w:rPr>
+        <w:t>xcodeVersion: "4.2.1"</w:t>
+      </w:r>
+    </w:p>
+    <w:p>
+      <w:pPr>
+        <w:spacing w:before="100" w:beforeAutospacing="1" w:after="100" w:afterAutospacing="1" w:line="240" w:lineRule="auto"/>
+        <w:ind w:right="-389"/>
+        <w:contextualSpacing/>
+        <w:rPr>
+          <w:rFonts w:ascii="Times New Roman" w:eastAsia="Times New Roman" w:hAnsi="Times New Roman" w:cs="Times New Roman"/>
+          <w:sz w:val="18"/>
+          <w:szCs w:val="18"/>
+        </w:rPr>
+      </w:pPr>
+      <w:r>
+        <w:rPr>
+          <w:rFonts w:ascii="Times New Roman" w:eastAsia="Times New Roman" w:hAnsi="Times New Roman" w:cs="Times New Roman"/>
+          <w:sz w:val="18"/>
+          <w:szCs w:val="18"/>
+        </w:rPr>
+        <w:t xml:space="preserve">    }</w:t>
+      </w:r>
+      <w:r>
+        <w:rPr>
+          <w:rFonts w:ascii="Times New Roman" w:eastAsia="Times New Roman" w:hAnsi="Times New Roman" w:cs="Times New Roman"/>
+          <w:sz w:val="18"/>
+          <w:szCs w:val="18"/>
+        </w:rPr>
+        <w:t>;</w:t>
       </w:r>
     </w:p>
     <w:p>
@@ -1279,6 +1317,101 @@
         </w:rPr>
         <w:t>.</w:t>
       </w:r>
+    </w:p>
+    <w:p>
+      <w:pPr>
+        <w:spacing w:after="0" w:line="240" w:lineRule="auto"/>
+        <w:ind w:left="-720"/>
+        <w:rPr>
+          <w:rFonts w:ascii="Times New Roman" w:eastAsia="Times New Roman" w:hAnsi="Times New Roman" w:cs="Times New Roman"/>
+          <w:i/>
+        </w:rPr>
+      </w:pPr>
+      <w:r>
+        <w:rPr>
+          <w:rFonts w:ascii="Times New Roman" w:eastAsia="Times New Roman" w:hAnsi="Times New Roman" w:cs="Times New Roman"/>
+          <w:sz w:val="24"/>
+          <w:szCs w:val="24"/>
+        </w:rPr>
+        <w:t xml:space="preserve">10. Start tests </w:t>
+      </w:r>
+      <w:r>
+        <w:rPr>
+          <w:rFonts w:ascii="Times New Roman" w:eastAsia="Times New Roman" w:hAnsi="Times New Roman" w:cs="Times New Roman"/>
+          <w:sz w:val="24"/>
+          <w:szCs w:val="24"/>
+        </w:rPr>
+        <w:t>–</w:t>
+      </w:r>
+      <w:r>
+        <w:rPr>
+          <w:rFonts w:ascii="Times New Roman" w:eastAsia="Times New Roman" w:hAnsi="Times New Roman" w:cs="Times New Roman"/>
+          <w:sz w:val="24"/>
+          <w:szCs w:val="24"/>
+        </w:rPr>
+        <w:t xml:space="preserve"> </w:t>
+      </w:r>
+      <w:r>
+        <w:rPr>
+          <w:rFonts w:ascii="Times New Roman" w:eastAsia="Times New Roman" w:hAnsi="Times New Roman" w:cs="Times New Roman"/>
+          <w:i/>
+        </w:rPr>
+        <w:t>start</w:t>
+      </w:r>
+      <w:r>
+        <w:rPr>
+          <w:rFonts w:ascii="Times New Roman" w:eastAsia="Times New Roman" w:hAnsi="Times New Roman" w:cs="Times New Roman"/>
+          <w:i/>
+        </w:rPr>
+        <w:t xml:space="preserve"> </w:t>
+      </w:r>
+    </w:p>
+    <w:p>
+      <w:pPr>
+        <w:spacing w:after="0" w:line="240" w:lineRule="auto"/>
+        <w:ind w:left="-720"/>
+        <w:rPr>
+          <w:rFonts w:ascii="Times New Roman" w:eastAsia="Times New Roman" w:hAnsi="Times New Roman" w:cs="Times New Roman"/>
+          <w:sz w:val="24"/>
+          <w:szCs w:val="24"/>
+        </w:rPr>
+      </w:pPr>
+      <w:r>
+        <w:rPr>
+          <w:rFonts w:ascii="Times New Roman" w:eastAsia="Times New Roman" w:hAnsi="Times New Roman" w:cs="Times New Roman"/>
+          <w:sz w:val="24"/>
+          <w:szCs w:val="24"/>
+        </w:rPr>
+        <w:t xml:space="preserve">     Or use separate test</w:t>
+      </w:r>
+      <w:bookmarkStart w:id="0" w:name="_GoBack"/>
+      <w:bookmarkEnd w:id="0"/>
+      <w:r>
+        <w:rPr>
+          <w:rFonts w:ascii="Times New Roman" w:eastAsia="Times New Roman" w:hAnsi="Times New Roman" w:cs="Times New Roman"/>
+          <w:sz w:val="24"/>
+          <w:szCs w:val="24"/>
+        </w:rPr>
+        <w:t xml:space="preserve"> - </w:t>
+      </w:r>
+      <w:r>
+        <w:rPr>
+          <w:rFonts w:ascii="Times New Roman" w:eastAsia="Times New Roman" w:hAnsi="Times New Roman" w:cs="Times New Roman"/>
+          <w:i/>
+        </w:rPr>
+        <w:t>start --config=tizen --suite=tizen/filesystem</w:t>
+      </w:r>
+    </w:p>
+    <w:p>
+      <w:pPr>
+        <w:spacing w:after="0" w:line="240" w:lineRule="auto"/>
+        <w:ind w:left="-720"/>
+        <w:rPr>
+          <w:rFonts w:ascii="Times New Roman" w:eastAsia="Times New Roman" w:hAnsi="Times New Roman" w:cs="Times New Roman"/>
+          <w:sz w:val="24"/>
+          <w:szCs w:val="24"/>
+        </w:rPr>
+      </w:pPr>
       <w:r>
         <w:rPr>
           <w:rFonts w:ascii="Times New Roman" w:eastAsia="Times New Roman" w:hAnsi="Times New Roman" w:cs="Times New Roman"/>
@@ -1330,8 +1463,6 @@
         </w:rPr>
         <w:t xml:space="preserve">" </w:t>
       </w:r>
-      <w:bookmarkStart w:id="0" w:name="_GoBack"/>
-      <w:bookmarkEnd w:id="0"/>
       <w:r>
         <w:rPr>
           <w:rFonts w:ascii="Times New Roman" w:eastAsia="Times New Roman" w:hAnsi="Times New Roman" w:cs="Times New Roman"/>

</xml_diff>